<commit_message>
feat: conflicts pdf updated
</commit_message>
<xml_diff>
--- a/Transakcije/Student3/Student3-transakcije.docx
+++ b/Transakcije/Student3/Student3-transakcije.docx
@@ -68,7 +68,21 @@
           <w:sz w:val="24"/>
           <w:szCs w:val="24"/>
         </w:rPr>
-        <w:t>Administratori odgovaraju na zahtev korisnika za brisanje naloga. Administrator može da potvrdi ili odbije zahtev. U oba slučaja, šalje se email korisniku o administratorovoj odluci. Potrebno je obezbediti da dva administratora ne mogu u isto vreme da odgovore na jedan zahtev kako ne bi došlo do različitog rukovanja</w:t>
+        <w:t>Administratori odgovaraju na zahtev korisnika za brisanje naloga. Administrator može da potvrdi ili odbije zahtev. U oba slučaja, šalje se email korisniku o administratorovoj odluci. Potrebno je obezbediti da dva administratora ne mogu u isto vreme da odgovore na jedan</w:t>
+      </w:r>
+      <w:r>
+        <w:rPr>
+          <w:sz w:val="24"/>
+          <w:szCs w:val="24"/>
+        </w:rPr>
+        <w:t xml:space="preserve"> isti</w:t>
+      </w:r>
+      <w:r>
+        <w:rPr>
+          <w:sz w:val="24"/>
+          <w:szCs w:val="24"/>
+        </w:rPr>
+        <w:t xml:space="preserve"> zahtev kako ne bi došlo do različitog rukovanja</w:t>
       </w:r>
       <w:r>
         <w:rPr>
@@ -122,7 +136,42 @@
           <w:sz w:val="24"/>
           <w:szCs w:val="24"/>
         </w:rPr>
-        <w:t>Transakcije/Student3):</w:t>
+        <w:t>Transakcije/Student3</w:t>
+      </w:r>
+      <w:r>
+        <w:rPr>
+          <w:color w:val="808080" w:themeColor="background1" w:themeShade="80"/>
+          <w:sz w:val="24"/>
+          <w:szCs w:val="24"/>
+        </w:rPr>
+        <w:t>/</w:t>
+      </w:r>
+      <w:r>
+        <w:t xml:space="preserve"> </w:t>
+      </w:r>
+      <w:r>
+        <w:rPr>
+          <w:color w:val="808080" w:themeColor="background1" w:themeShade="80"/>
+          <w:sz w:val="24"/>
+          <w:szCs w:val="24"/>
+        </w:rPr>
+        <w:t>Student3-1</w:t>
+      </w:r>
+      <w:r>
+        <w:rPr>
+          <w:color w:val="808080" w:themeColor="background1" w:themeShade="80"/>
+          <w:sz w:val="24"/>
+          <w:szCs w:val="24"/>
+        </w:rPr>
+        <w:t>.jpg</w:t>
+      </w:r>
+      <w:r>
+        <w:rPr>
+          <w:color w:val="808080" w:themeColor="background1" w:themeShade="80"/>
+          <w:sz w:val="24"/>
+          <w:szCs w:val="24"/>
+        </w:rPr>
+        <w:t>):</w:t>
       </w:r>
     </w:p>
     <w:p>
@@ -240,7 +289,39 @@
           <w:sz w:val="24"/>
           <w:szCs w:val="24"/>
         </w:rPr>
-        <w:t xml:space="preserve"> (poziva metodu findOneById(Integer id)</w:t>
+        <w:t xml:space="preserve"> (poziva metodu </w:t>
+      </w:r>
+      <w:proofErr w:type="spellStart"/>
+      <w:r>
+        <w:rPr>
+          <w:sz w:val="24"/>
+          <w:szCs w:val="24"/>
+        </w:rPr>
+        <w:t>findOneById</w:t>
+      </w:r>
+      <w:proofErr w:type="spellEnd"/>
+      <w:r>
+        <w:rPr>
+          <w:sz w:val="24"/>
+          <w:szCs w:val="24"/>
+        </w:rPr>
+        <w:t xml:space="preserve">(Integer </w:t>
+      </w:r>
+      <w:proofErr w:type="spellStart"/>
+      <w:r>
+        <w:rPr>
+          <w:sz w:val="24"/>
+          <w:szCs w:val="24"/>
+        </w:rPr>
+        <w:t>id</w:t>
+      </w:r>
+      <w:proofErr w:type="spellEnd"/>
+      <w:r>
+        <w:rPr>
+          <w:sz w:val="24"/>
+          <w:szCs w:val="24"/>
+        </w:rPr>
+        <w:t>)</w:t>
       </w:r>
       <w:r>
         <w:rPr>
@@ -279,19 +360,37 @@
         </w:rPr>
         <w:t xml:space="preserve"> (gde je odrađeno pesimističko zaključavanje na nivou metode </w:t>
       </w:r>
-      <w:r>
-        <w:rPr>
-          <w:sz w:val="24"/>
-          <w:szCs w:val="24"/>
-        </w:rPr>
-        <w:t>findOneById(Integer id)</w:t>
-      </w:r>
-      <w:r>
-        <w:rPr>
-          <w:sz w:val="24"/>
-          <w:szCs w:val="24"/>
-        </w:rPr>
-        <w:t xml:space="preserve">). </w:t>
+      <w:proofErr w:type="spellStart"/>
+      <w:r>
+        <w:rPr>
+          <w:sz w:val="24"/>
+          <w:szCs w:val="24"/>
+        </w:rPr>
+        <w:t>findOneById</w:t>
+      </w:r>
+      <w:proofErr w:type="spellEnd"/>
+      <w:r>
+        <w:rPr>
+          <w:sz w:val="24"/>
+          <w:szCs w:val="24"/>
+        </w:rPr>
+        <w:t xml:space="preserve">(Integer </w:t>
+      </w:r>
+      <w:proofErr w:type="spellStart"/>
+      <w:r>
+        <w:rPr>
+          <w:sz w:val="24"/>
+          <w:szCs w:val="24"/>
+        </w:rPr>
+        <w:t>id</w:t>
+      </w:r>
+      <w:proofErr w:type="spellEnd"/>
+      <w:r>
+        <w:rPr>
+          <w:sz w:val="24"/>
+          <w:szCs w:val="24"/>
+        </w:rPr>
+        <w:t xml:space="preserve">)). </w:t>
       </w:r>
       <w:r>
         <w:rPr>
@@ -307,6 +406,7 @@
         </w:rPr>
         <w:t xml:space="preserve"> jer se nakon odobravanja/odbijanja zahteva za brisanje entitet </w:t>
       </w:r>
+      <w:proofErr w:type="spellStart"/>
       <w:r>
         <w:rPr>
           <w:i/>
@@ -316,6 +416,7 @@
         </w:rPr>
         <w:t>DeleteRequest</w:t>
       </w:r>
+      <w:proofErr w:type="spellEnd"/>
       <w:r>
         <w:rPr>
           <w:sz w:val="24"/>
@@ -368,35 +469,7 @@
           <w:sz w:val="24"/>
           <w:szCs w:val="24"/>
         </w:rPr>
-        <w:t xml:space="preserve">Administratori odgovaraju na </w:t>
-      </w:r>
-      <w:r>
-        <w:rPr>
-          <w:sz w:val="24"/>
-          <w:szCs w:val="24"/>
-        </w:rPr>
-        <w:t>žalbe korisnika na entitet ili vlasnika/instruktora</w:t>
-      </w:r>
-      <w:r>
-        <w:rPr>
-          <w:sz w:val="24"/>
-          <w:szCs w:val="24"/>
-        </w:rPr>
-        <w:t xml:space="preserve">. </w:t>
-      </w:r>
-      <w:r>
-        <w:rPr>
-          <w:sz w:val="24"/>
-          <w:szCs w:val="24"/>
-        </w:rPr>
-        <w:t>Nakon odgovora na žalbu, administratorov odgovor se šalje i klijentu i oglašivaču na email i žalba se briše iz sistema jer nije više relevantna.</w:t>
-      </w:r>
-      <w:r>
-        <w:rPr>
-          <w:sz w:val="24"/>
-          <w:szCs w:val="24"/>
-        </w:rPr>
-        <w:t xml:space="preserve"> Potrebno je obezbediti da dva administratora ne mogu u isto vreme da odgovore na </w:t>
+        <w:t xml:space="preserve">Administratori odgovaraju na žalbe korisnika na entitet ili vlasnika/instruktora. Nakon odgovora na žalbu, administratorov odgovor se šalje i klijentu i oglašivaču na email i žalba se briše iz sistema jer nije više relevantna. Potrebno je obezbediti da dva administratora ne mogu u isto vreme da odgovore na </w:t>
       </w:r>
       <w:r>
         <w:rPr>
@@ -441,7 +514,42 @@
           <w:sz w:val="24"/>
           <w:szCs w:val="24"/>
         </w:rPr>
-        <w:t>Isečak crteža konfliktne situacije (cela slika u folderu ./Transakcije/Student3):</w:t>
+        <w:t>Isečak crteža konfliktne situacije (cela slika u folderu ./Transakcije/Student3</w:t>
+      </w:r>
+      <w:r>
+        <w:rPr>
+          <w:color w:val="808080" w:themeColor="background1" w:themeShade="80"/>
+          <w:sz w:val="24"/>
+          <w:szCs w:val="24"/>
+        </w:rPr>
+        <w:t>/</w:t>
+      </w:r>
+      <w:r>
+        <w:t xml:space="preserve"> </w:t>
+      </w:r>
+      <w:r>
+        <w:rPr>
+          <w:color w:val="808080" w:themeColor="background1" w:themeShade="80"/>
+          <w:sz w:val="24"/>
+          <w:szCs w:val="24"/>
+        </w:rPr>
+        <w:t>Student3-</w:t>
+      </w:r>
+      <w:r>
+        <w:rPr>
+          <w:color w:val="808080" w:themeColor="background1" w:themeShade="80"/>
+          <w:sz w:val="24"/>
+          <w:szCs w:val="24"/>
+        </w:rPr>
+        <w:t>2.jpg</w:t>
+      </w:r>
+      <w:r>
+        <w:rPr>
+          <w:color w:val="808080" w:themeColor="background1" w:themeShade="80"/>
+          <w:sz w:val="24"/>
+          <w:szCs w:val="24"/>
+        </w:rPr>
+        <w:t>):</w:t>
       </w:r>
     </w:p>
     <w:p>
@@ -507,114 +615,720 @@
         </w:drawing>
       </w:r>
     </w:p>
+    <w:p>
+      <w:pPr>
+        <w:rPr>
+          <w:sz w:val="24"/>
+          <w:szCs w:val="24"/>
+          <w:lang w:val="en-US"/>
+        </w:rPr>
+      </w:pPr>
+      <w:r>
+        <w:rPr>
+          <w:color w:val="808080" w:themeColor="background1" w:themeShade="80"/>
+          <w:sz w:val="24"/>
+          <w:szCs w:val="24"/>
+        </w:rPr>
+        <w:t xml:space="preserve">Rešenje: </w:t>
+      </w:r>
+      <w:r>
+        <w:rPr>
+          <w:sz w:val="24"/>
+          <w:szCs w:val="24"/>
+        </w:rPr>
+        <w:t xml:space="preserve">Postupak se nalazi u klasama </w:t>
+      </w:r>
+      <w:r>
+        <w:rPr>
+          <w:i/>
+          <w:iCs/>
+          <w:sz w:val="24"/>
+          <w:szCs w:val="24"/>
+        </w:rPr>
+        <w:t>Complaint</w:t>
+      </w:r>
+      <w:r>
+        <w:rPr>
+          <w:i/>
+          <w:iCs/>
+          <w:sz w:val="24"/>
+          <w:szCs w:val="24"/>
+        </w:rPr>
+        <w:t>Controller.java</w:t>
+      </w:r>
+      <w:r>
+        <w:rPr>
+          <w:sz w:val="24"/>
+          <w:szCs w:val="24"/>
+        </w:rPr>
+        <w:t xml:space="preserve"> (rukovanje izuzetkom), </w:t>
+      </w:r>
+      <w:r>
+        <w:rPr>
+          <w:i/>
+          <w:iCs/>
+          <w:sz w:val="24"/>
+          <w:szCs w:val="24"/>
+        </w:rPr>
+        <w:t>Complaint</w:t>
+      </w:r>
+      <w:r>
+        <w:rPr>
+          <w:i/>
+          <w:iCs/>
+          <w:sz w:val="24"/>
+          <w:szCs w:val="24"/>
+        </w:rPr>
+        <w:t>Service.java</w:t>
+      </w:r>
+      <w:r>
+        <w:rPr>
+          <w:sz w:val="24"/>
+          <w:szCs w:val="24"/>
+        </w:rPr>
+        <w:t xml:space="preserve"> (poziva metodu </w:t>
+      </w:r>
+      <w:proofErr w:type="spellStart"/>
+      <w:r>
+        <w:rPr>
+          <w:sz w:val="24"/>
+          <w:szCs w:val="24"/>
+        </w:rPr>
+        <w:t>findOneById</w:t>
+      </w:r>
+      <w:proofErr w:type="spellEnd"/>
+      <w:r>
+        <w:rPr>
+          <w:sz w:val="24"/>
+          <w:szCs w:val="24"/>
+        </w:rPr>
+        <w:t xml:space="preserve">(Integer </w:t>
+      </w:r>
+      <w:proofErr w:type="spellStart"/>
+      <w:r>
+        <w:rPr>
+          <w:sz w:val="24"/>
+          <w:szCs w:val="24"/>
+        </w:rPr>
+        <w:t>id</w:t>
+      </w:r>
+      <w:proofErr w:type="spellEnd"/>
+      <w:r>
+        <w:rPr>
+          <w:sz w:val="24"/>
+          <w:szCs w:val="24"/>
+        </w:rPr>
+        <w:t xml:space="preserve">) repozitorijuma) i </w:t>
+      </w:r>
+      <w:r>
+        <w:rPr>
+          <w:i/>
+          <w:iCs/>
+          <w:sz w:val="24"/>
+          <w:szCs w:val="24"/>
+        </w:rPr>
+        <w:t>Complaint</w:t>
+      </w:r>
+      <w:r>
+        <w:rPr>
+          <w:i/>
+          <w:iCs/>
+          <w:sz w:val="24"/>
+          <w:szCs w:val="24"/>
+        </w:rPr>
+        <w:t>Repository.java</w:t>
+      </w:r>
+      <w:r>
+        <w:rPr>
+          <w:sz w:val="24"/>
+          <w:szCs w:val="24"/>
+        </w:rPr>
+        <w:t xml:space="preserve"> (gde je odrađeno pesimističko zaključavanje na nivou metode </w:t>
+      </w:r>
+      <w:proofErr w:type="spellStart"/>
+      <w:r>
+        <w:rPr>
+          <w:sz w:val="24"/>
+          <w:szCs w:val="24"/>
+        </w:rPr>
+        <w:t>findOneById</w:t>
+      </w:r>
+      <w:proofErr w:type="spellEnd"/>
+      <w:r>
+        <w:rPr>
+          <w:sz w:val="24"/>
+          <w:szCs w:val="24"/>
+        </w:rPr>
+        <w:t xml:space="preserve">(Integer </w:t>
+      </w:r>
+      <w:proofErr w:type="spellStart"/>
+      <w:r>
+        <w:rPr>
+          <w:sz w:val="24"/>
+          <w:szCs w:val="24"/>
+        </w:rPr>
+        <w:t>id</w:t>
+      </w:r>
+      <w:proofErr w:type="spellEnd"/>
+      <w:r>
+        <w:rPr>
+          <w:sz w:val="24"/>
+          <w:szCs w:val="24"/>
+        </w:rPr>
+        <w:t>)). Kako bi se izbegla konfliktna situacija,</w:t>
+      </w:r>
+      <w:r>
+        <w:rPr>
+          <w:sz w:val="24"/>
+          <w:szCs w:val="24"/>
+        </w:rPr>
+        <w:t xml:space="preserve"> kao i u prethodnom primeru,</w:t>
+      </w:r>
+      <w:r>
+        <w:rPr>
+          <w:sz w:val="24"/>
+          <w:szCs w:val="24"/>
+        </w:rPr>
+        <w:t xml:space="preserve"> korišćeno je pesimističko zaključavanje </w:t>
+      </w:r>
+      <w:r>
+        <w:rPr>
+          <w:sz w:val="24"/>
+          <w:szCs w:val="24"/>
+        </w:rPr>
+        <w:t xml:space="preserve">jer se nakon </w:t>
+      </w:r>
+      <w:r>
+        <w:rPr>
+          <w:sz w:val="24"/>
+          <w:szCs w:val="24"/>
+        </w:rPr>
+        <w:t xml:space="preserve">odgovora na žalbu </w:t>
+      </w:r>
+      <w:r>
+        <w:rPr>
+          <w:sz w:val="24"/>
+          <w:szCs w:val="24"/>
+        </w:rPr>
+        <w:t xml:space="preserve">entitet </w:t>
+      </w:r>
+      <w:proofErr w:type="spellStart"/>
+      <w:r>
+        <w:rPr>
+          <w:i/>
+          <w:iCs/>
+          <w:sz w:val="24"/>
+          <w:szCs w:val="24"/>
+        </w:rPr>
+        <w:t>Complaint</w:t>
+      </w:r>
+      <w:proofErr w:type="spellEnd"/>
+      <w:r>
+        <w:rPr>
+          <w:sz w:val="24"/>
+          <w:szCs w:val="24"/>
+        </w:rPr>
+        <w:t xml:space="preserve"> odmah briše iz baze, pa je jedini način obezbeđivanje tog entiteta dok postoji, njegovo zaključavanje i zabrana da mu bilo ko drugi pristupi ako je zaključan od strane nekog drugog klijenta. U tom slučaju, dogodiće se izuzetak i administrator koji je izazvao konfliktnu situaciju biva obavešten o tome.</w:t>
+      </w:r>
+    </w:p>
+    <w:p/>
+    <w:p/>
+    <w:p/>
     <w:p/>
     <w:p>
       <w:pPr>
-        <w:rPr>
-          <w:sz w:val="24"/>
-          <w:szCs w:val="24"/>
-          <w:lang w:val="en-US"/>
-        </w:rPr>
-      </w:pPr>
-      <w:r>
-        <w:rPr>
-          <w:color w:val="808080" w:themeColor="background1" w:themeShade="80"/>
-          <w:sz w:val="24"/>
-          <w:szCs w:val="24"/>
-        </w:rPr>
-        <w:t xml:space="preserve">Rešenje: </w:t>
-      </w:r>
-      <w:r>
-        <w:rPr>
-          <w:sz w:val="24"/>
-          <w:szCs w:val="24"/>
-        </w:rPr>
-        <w:t xml:space="preserve">Postupak se nalazi u klasama </w:t>
-      </w:r>
-      <w:r>
-        <w:rPr>
-          <w:i/>
-          <w:iCs/>
-          <w:sz w:val="24"/>
-          <w:szCs w:val="24"/>
-        </w:rPr>
-        <w:t>Complaint</w:t>
-      </w:r>
-      <w:r>
-        <w:rPr>
-          <w:i/>
-          <w:iCs/>
-          <w:sz w:val="24"/>
-          <w:szCs w:val="24"/>
-        </w:rPr>
-        <w:t>Controller.java</w:t>
-      </w:r>
-      <w:r>
-        <w:rPr>
-          <w:sz w:val="24"/>
-          <w:szCs w:val="24"/>
-        </w:rPr>
-        <w:t xml:space="preserve"> (rukovanje izuzetkom), </w:t>
-      </w:r>
-      <w:r>
-        <w:rPr>
-          <w:i/>
-          <w:iCs/>
-          <w:sz w:val="24"/>
-          <w:szCs w:val="24"/>
-        </w:rPr>
-        <w:t>Complaint</w:t>
-      </w:r>
-      <w:r>
-        <w:rPr>
-          <w:i/>
-          <w:iCs/>
-          <w:sz w:val="24"/>
-          <w:szCs w:val="24"/>
-        </w:rPr>
-        <w:t>Service.java</w:t>
-      </w:r>
-      <w:r>
-        <w:rPr>
-          <w:sz w:val="24"/>
-          <w:szCs w:val="24"/>
-        </w:rPr>
-        <w:t xml:space="preserve"> (poziva metodu findOneById(Integer id) repozitorijuma) i </w:t>
-      </w:r>
-      <w:r>
-        <w:rPr>
-          <w:i/>
-          <w:iCs/>
-          <w:sz w:val="24"/>
-          <w:szCs w:val="24"/>
-        </w:rPr>
-        <w:t>Complaint</w:t>
-      </w:r>
-      <w:r>
-        <w:rPr>
-          <w:i/>
-          <w:iCs/>
-          <w:sz w:val="24"/>
-          <w:szCs w:val="24"/>
-        </w:rPr>
-        <w:t>Repository.java</w:t>
-      </w:r>
-      <w:r>
-        <w:rPr>
-          <w:sz w:val="24"/>
-          <w:szCs w:val="24"/>
-        </w:rPr>
-        <w:t xml:space="preserve"> (gde je odrađeno pesimističko zaključavanje na nivou metode findOneById(Integer id)). Kako bi se izbegla konfliktna situacija, korišćeno je pesimističko zaključavanje </w:t>
-      </w:r>
-      <w:r>
-        <w:rPr>
-          <w:sz w:val="24"/>
-          <w:szCs w:val="24"/>
-        </w:rPr>
-        <w:t>iz istog razloga i na isti način kao u prethodnom primeru.</w:t>
+        <w:pStyle w:val="Heading2"/>
+      </w:pPr>
+      <w:r>
+        <w:lastRenderedPageBreak/>
+        <w:t>Instruktor defini</w:t>
+      </w:r>
+      <w:r>
+        <w:t xml:space="preserve">še </w:t>
+      </w:r>
+      <w:r>
+        <w:t>period nedostupnosti u isto vreme kada klijent rezerviše</w:t>
+      </w:r>
+      <w:r>
+        <w:t xml:space="preserve"> njegov</w:t>
+      </w:r>
+      <w:r>
+        <w:t xml:space="preserve"> entitet</w:t>
       </w:r>
     </w:p>
     <w:p/>
+    <w:p>
+      <w:pPr>
+        <w:rPr>
+          <w:color w:val="000000" w:themeColor="text1"/>
+          <w:sz w:val="24"/>
+          <w:szCs w:val="24"/>
+        </w:rPr>
+      </w:pPr>
+      <w:r>
+        <w:rPr>
+          <w:color w:val="808080" w:themeColor="background1" w:themeShade="80"/>
+          <w:sz w:val="24"/>
+          <w:szCs w:val="24"/>
+        </w:rPr>
+        <w:t>Opis situacije:</w:t>
+      </w:r>
+      <w:r>
+        <w:rPr>
+          <w:color w:val="808080" w:themeColor="background1" w:themeShade="80"/>
+          <w:sz w:val="24"/>
+          <w:szCs w:val="24"/>
+        </w:rPr>
+        <w:t xml:space="preserve"> </w:t>
+      </w:r>
+      <w:r>
+        <w:rPr>
+          <w:color w:val="000000" w:themeColor="text1"/>
+          <w:sz w:val="24"/>
+          <w:szCs w:val="24"/>
+        </w:rPr>
+        <w:t xml:space="preserve">Može se desiti da instruktor pecanja definiše period svoje nedostupnosti u istom trenutku kada klijent napravi rezervaciju njegove avanture. Ako se period nedostupnosti i vreme rezervacije poklope, dolazi do konfliktne situacije, koja ako se ne razreši, rezultira rezervisanom avanturom u vreme kada je instruktor nedostupan. </w:t>
+      </w:r>
+    </w:p>
+    <w:p>
+      <w:pPr>
+        <w:rPr>
+          <w:color w:val="808080" w:themeColor="background1" w:themeShade="80"/>
+          <w:sz w:val="24"/>
+          <w:szCs w:val="24"/>
+        </w:rPr>
+      </w:pPr>
+      <w:r>
+        <w:rPr>
+          <w:color w:val="808080" w:themeColor="background1" w:themeShade="80"/>
+          <w:sz w:val="24"/>
+          <w:szCs w:val="24"/>
+        </w:rPr>
+        <w:t>Isečak crteža konfliktne situacije (cela slika u folderu ./Transakcije/Student3</w:t>
+      </w:r>
+      <w:r>
+        <w:rPr>
+          <w:color w:val="808080" w:themeColor="background1" w:themeShade="80"/>
+          <w:sz w:val="24"/>
+          <w:szCs w:val="24"/>
+        </w:rPr>
+        <w:t>/</w:t>
+      </w:r>
+      <w:r>
+        <w:t xml:space="preserve"> </w:t>
+      </w:r>
+      <w:r>
+        <w:rPr>
+          <w:color w:val="808080" w:themeColor="background1" w:themeShade="80"/>
+          <w:sz w:val="24"/>
+          <w:szCs w:val="24"/>
+        </w:rPr>
+        <w:t>Student3-</w:t>
+      </w:r>
+      <w:r>
+        <w:rPr>
+          <w:color w:val="808080" w:themeColor="background1" w:themeShade="80"/>
+          <w:sz w:val="24"/>
+          <w:szCs w:val="24"/>
+        </w:rPr>
+        <w:t>3.jpg</w:t>
+      </w:r>
+      <w:r>
+        <w:rPr>
+          <w:color w:val="808080" w:themeColor="background1" w:themeShade="80"/>
+          <w:sz w:val="24"/>
+          <w:szCs w:val="24"/>
+        </w:rPr>
+        <w:t>):</w:t>
+      </w:r>
+    </w:p>
+    <w:p>
+      <w:pPr>
+        <w:rPr>
+          <w:color w:val="000000" w:themeColor="text1"/>
+          <w:sz w:val="24"/>
+          <w:szCs w:val="24"/>
+        </w:rPr>
+      </w:pPr>
+      <w:r>
+        <w:rPr>
+          <w:noProof/>
+          <w:color w:val="000000" w:themeColor="text1"/>
+          <w:sz w:val="24"/>
+          <w:szCs w:val="24"/>
+        </w:rPr>
+        <w:drawing>
+          <wp:inline distT="0" distB="0" distL="0" distR="0" wp14:anchorId="441C9422" wp14:editId="1A7C539A">
+            <wp:extent cx="5955388" cy="2838450"/>
+            <wp:effectExtent l="0" t="0" r="7620" b="0"/>
+            <wp:docPr id="4" name="Picture 4"/>
+            <wp:cNvGraphicFramePr>
+              <a:graphicFrameLocks xmlns:a="http://schemas.openxmlformats.org/drawingml/2006/main" noChangeAspect="1"/>
+            </wp:cNvGraphicFramePr>
+            <a:graphic xmlns:a="http://schemas.openxmlformats.org/drawingml/2006/main">
+              <a:graphicData uri="http://schemas.openxmlformats.org/drawingml/2006/picture">
+                <pic:pic xmlns:pic="http://schemas.openxmlformats.org/drawingml/2006/picture">
+                  <pic:nvPicPr>
+                    <pic:cNvPr id="4" name="Picture 4"/>
+                    <pic:cNvPicPr/>
+                  </pic:nvPicPr>
+                  <pic:blipFill rotWithShape="1">
+                    <a:blip r:embed="rId7" cstate="print">
+                      <a:extLst>
+                        <a:ext uri="{28A0092B-C50C-407E-A947-70E740481C1C}">
+                          <a14:useLocalDpi xmlns:a14="http://schemas.microsoft.com/office/drawing/2010/main" val="0"/>
+                        </a:ext>
+                      </a:extLst>
+                    </a:blip>
+                    <a:srcRect l="16670" r="22485" b="4992"/>
+                    <a:stretch/>
+                  </pic:blipFill>
+                  <pic:spPr bwMode="auto">
+                    <a:xfrm>
+                      <a:off x="0" y="0"/>
+                      <a:ext cx="5995911" cy="2857764"/>
+                    </a:xfrm>
+                    <a:prstGeom prst="rect">
+                      <a:avLst/>
+                    </a:prstGeom>
+                    <a:ln>
+                      <a:noFill/>
+                    </a:ln>
+                    <a:extLst>
+                      <a:ext uri="{53640926-AAD7-44D8-BBD7-CCE9431645EC}">
+                        <a14:shadowObscured xmlns:a14="http://schemas.microsoft.com/office/drawing/2010/main"/>
+                      </a:ext>
+                    </a:extLst>
+                  </pic:spPr>
+                </pic:pic>
+              </a:graphicData>
+            </a:graphic>
+          </wp:inline>
+        </w:drawing>
+      </w:r>
+    </w:p>
+    <w:p>
+      <w:pPr>
+        <w:rPr>
+          <w:sz w:val="24"/>
+          <w:szCs w:val="24"/>
+          <w:lang w:val="en-US"/>
+        </w:rPr>
+      </w:pPr>
+      <w:r>
+        <w:rPr>
+          <w:color w:val="808080" w:themeColor="background1" w:themeShade="80"/>
+          <w:sz w:val="24"/>
+          <w:szCs w:val="24"/>
+        </w:rPr>
+        <w:t xml:space="preserve">Rešenje: </w:t>
+      </w:r>
+      <w:r>
+        <w:rPr>
+          <w:sz w:val="24"/>
+          <w:szCs w:val="24"/>
+        </w:rPr>
+        <w:t xml:space="preserve">Postupak se nalazi u klasama </w:t>
+      </w:r>
+      <w:r>
+        <w:rPr>
+          <w:i/>
+          <w:iCs/>
+          <w:sz w:val="24"/>
+          <w:szCs w:val="24"/>
+        </w:rPr>
+        <w:t>Instructor</w:t>
+      </w:r>
+      <w:r>
+        <w:rPr>
+          <w:i/>
+          <w:iCs/>
+          <w:sz w:val="24"/>
+          <w:szCs w:val="24"/>
+        </w:rPr>
+        <w:t>Controller.java</w:t>
+      </w:r>
+      <w:r>
+        <w:rPr>
+          <w:sz w:val="24"/>
+          <w:szCs w:val="24"/>
+        </w:rPr>
+        <w:t xml:space="preserve"> (rukovanje izuzetkom), </w:t>
+      </w:r>
+      <w:r>
+        <w:rPr>
+          <w:i/>
+          <w:iCs/>
+          <w:sz w:val="24"/>
+          <w:szCs w:val="24"/>
+        </w:rPr>
+        <w:t>Instructor</w:t>
+      </w:r>
+      <w:r>
+        <w:rPr>
+          <w:i/>
+          <w:iCs/>
+          <w:sz w:val="24"/>
+          <w:szCs w:val="24"/>
+        </w:rPr>
+        <w:t>Service.java</w:t>
+      </w:r>
+      <w:r>
+        <w:rPr>
+          <w:i/>
+          <w:iCs/>
+          <w:sz w:val="24"/>
+          <w:szCs w:val="24"/>
+        </w:rPr>
+        <w:t xml:space="preserve"> </w:t>
+      </w:r>
+      <w:r>
+        <w:rPr>
+          <w:sz w:val="24"/>
+          <w:szCs w:val="24"/>
+        </w:rPr>
+        <w:t xml:space="preserve">i </w:t>
+      </w:r>
+      <w:r>
+        <w:rPr>
+          <w:i/>
+          <w:iCs/>
+          <w:sz w:val="24"/>
+          <w:szCs w:val="24"/>
+        </w:rPr>
+        <w:t>AdventureRepository.java</w:t>
+      </w:r>
+      <w:r>
+        <w:rPr>
+          <w:sz w:val="24"/>
+          <w:szCs w:val="24"/>
+        </w:rPr>
+        <w:t xml:space="preserve"> (</w:t>
+      </w:r>
+      <w:r>
+        <w:rPr>
+          <w:sz w:val="24"/>
+          <w:szCs w:val="24"/>
+        </w:rPr>
+        <w:t xml:space="preserve">metoda </w:t>
+      </w:r>
+      <w:r>
+        <w:rPr>
+          <w:i/>
+          <w:iCs/>
+          <w:sz w:val="24"/>
+          <w:szCs w:val="24"/>
+        </w:rPr>
+        <w:t xml:space="preserve">defineUnavailablePeriodForInstructor(UnavailablePeriod period, String instructorEmail) </w:t>
+      </w:r>
+      <w:r>
+        <w:rPr>
+          <w:sz w:val="24"/>
+          <w:szCs w:val="24"/>
+        </w:rPr>
+        <w:t xml:space="preserve">poziva metodu </w:t>
+      </w:r>
+      <w:r>
+        <w:rPr>
+          <w:i/>
+          <w:iCs/>
+          <w:sz w:val="24"/>
+          <w:szCs w:val="24"/>
+        </w:rPr>
+        <w:t>save(adventure)</w:t>
+      </w:r>
+      <w:r>
+        <w:rPr>
+          <w:sz w:val="24"/>
+          <w:szCs w:val="24"/>
+        </w:rPr>
+        <w:t xml:space="preserve"> iz </w:t>
+      </w:r>
+      <w:r>
+        <w:rPr>
+          <w:i/>
+          <w:iCs/>
+          <w:sz w:val="24"/>
+          <w:szCs w:val="24"/>
+        </w:rPr>
+        <w:t>AdventureRepository.java</w:t>
+      </w:r>
+      <w:r>
+        <w:rPr>
+          <w:sz w:val="24"/>
+          <w:szCs w:val="24"/>
+        </w:rPr>
+        <w:t>)</w:t>
+      </w:r>
+      <w:r>
+        <w:rPr>
+          <w:sz w:val="24"/>
+          <w:szCs w:val="24"/>
+        </w:rPr>
+        <w:t xml:space="preserve">. </w:t>
+      </w:r>
+      <w:r>
+        <w:rPr>
+          <w:sz w:val="24"/>
+          <w:szCs w:val="24"/>
+        </w:rPr>
+        <w:t>Kako bi se izbegla konfliktna situacija</w:t>
+      </w:r>
+      <w:r>
+        <w:rPr>
+          <w:sz w:val="24"/>
+          <w:szCs w:val="24"/>
+        </w:rPr>
+        <w:t xml:space="preserve"> </w:t>
+      </w:r>
+      <w:r>
+        <w:rPr>
+          <w:sz w:val="24"/>
+          <w:szCs w:val="24"/>
+        </w:rPr>
+        <w:t xml:space="preserve">korišćeno je </w:t>
+      </w:r>
+      <w:r>
+        <w:rPr>
+          <w:sz w:val="24"/>
+          <w:szCs w:val="24"/>
+        </w:rPr>
+        <w:t>optimističko</w:t>
+      </w:r>
+      <w:r>
+        <w:rPr>
+          <w:sz w:val="24"/>
+          <w:szCs w:val="24"/>
+        </w:rPr>
+        <w:t xml:space="preserve"> zaključavanje </w:t>
+      </w:r>
+      <w:r>
+        <w:rPr>
+          <w:sz w:val="24"/>
+          <w:szCs w:val="24"/>
+        </w:rPr>
+        <w:t xml:space="preserve">objekta </w:t>
+      </w:r>
+      <w:r>
+        <w:rPr>
+          <w:i/>
+          <w:iCs/>
+          <w:sz w:val="24"/>
+          <w:szCs w:val="24"/>
+        </w:rPr>
+        <w:t>Adventure</w:t>
+      </w:r>
+      <w:r>
+        <w:rPr>
+          <w:sz w:val="24"/>
+          <w:szCs w:val="24"/>
+        </w:rPr>
+        <w:t xml:space="preserve"> (verzija je dodata u njegovu nadklasu </w:t>
+      </w:r>
+      <w:r>
+        <w:rPr>
+          <w:i/>
+          <w:iCs/>
+          <w:sz w:val="24"/>
+          <w:szCs w:val="24"/>
+        </w:rPr>
+        <w:t>RentingEntity</w:t>
+      </w:r>
+      <w:r>
+        <w:rPr>
+          <w:sz w:val="24"/>
+          <w:szCs w:val="24"/>
+        </w:rPr>
+        <w:t>).</w:t>
+      </w:r>
+      <w:r>
+        <w:rPr>
+          <w:sz w:val="24"/>
+          <w:szCs w:val="24"/>
+        </w:rPr>
+        <w:t xml:space="preserve"> </w:t>
+      </w:r>
+      <w:r>
+        <w:rPr>
+          <w:sz w:val="24"/>
+          <w:szCs w:val="24"/>
+        </w:rPr>
+        <w:t xml:space="preserve"> </w:t>
+      </w:r>
+      <w:r>
+        <w:rPr>
+          <w:sz w:val="24"/>
+          <w:szCs w:val="24"/>
+        </w:rPr>
+        <w:t xml:space="preserve">Pri pravljenju nove rezervacije, klijent čuva rezervaciju u objekat tipa </w:t>
+      </w:r>
+      <w:r>
+        <w:rPr>
+          <w:i/>
+          <w:iCs/>
+          <w:sz w:val="24"/>
+          <w:szCs w:val="24"/>
+        </w:rPr>
+        <w:t>RentingEntity</w:t>
+      </w:r>
+      <w:r>
+        <w:rPr>
+          <w:sz w:val="24"/>
+          <w:szCs w:val="24"/>
+        </w:rPr>
+        <w:t xml:space="preserve">, čime se </w:t>
+      </w:r>
+      <w:proofErr w:type="spellStart"/>
+      <w:r>
+        <w:rPr>
+          <w:sz w:val="24"/>
+          <w:szCs w:val="24"/>
+        </w:rPr>
+        <w:t>update</w:t>
+      </w:r>
+      <w:proofErr w:type="spellEnd"/>
+      <w:r>
+        <w:rPr>
+          <w:sz w:val="24"/>
+          <w:szCs w:val="24"/>
+        </w:rPr>
+        <w:t xml:space="preserve">-uje verzija, tako da ukoliko instruktor pokuša da doda svoj period nedostupnosti (što podrazumeva i period nedostupnosti svakog njegovog entiteta tj. avanture) i sačuva entitet, ako se verzije ne poklapaju doći će do </w:t>
+      </w:r>
+      <w:proofErr w:type="spellStart"/>
+      <w:r>
+        <w:rPr>
+          <w:i/>
+          <w:iCs/>
+          <w:sz w:val="24"/>
+          <w:szCs w:val="24"/>
+        </w:rPr>
+        <w:t>ObjectOptimisticLockingFailureException</w:t>
+      </w:r>
+      <w:proofErr w:type="spellEnd"/>
+      <w:r>
+        <w:rPr>
+          <w:sz w:val="24"/>
+          <w:szCs w:val="24"/>
+        </w:rPr>
+        <w:t>-a i biće mu onemogućeno da sačuva novi period nedostupnosti, o čemu će biti obavešten.</w:t>
+      </w:r>
+      <w:r>
+        <w:rPr>
+          <w:sz w:val="24"/>
+          <w:szCs w:val="24"/>
+        </w:rPr>
+        <w:br/>
+      </w:r>
+    </w:p>
+    <w:p>
+      <w:pPr>
+        <w:rPr>
+          <w:color w:val="000000" w:themeColor="text1"/>
+          <w:sz w:val="24"/>
+          <w:szCs w:val="24"/>
+        </w:rPr>
+      </w:pPr>
+    </w:p>
     <w:sectPr>
       <w:pgSz w:w="12240" w:h="15840"/>
       <w:pgMar w:top="1440" w:right="1440" w:bottom="1440" w:left="1440" w:header="720" w:footer="720" w:gutter="0"/>

</xml_diff>